<commit_message>
Correzioni analisi e progettazione
</commit_message>
<xml_diff>
--- a/3_Documentazione/Documentazione_VisualCue.docx
+++ b/3_Documentazione/Documentazione_VisualCue.docx
@@ -9227,22 +9227,48 @@
       </w:r>
       <w:proofErr w:type="spellStart"/>
       <w:r>
-        <w:t>Gantt</w:t>
+        <w:t>g</w:t>
+      </w:r>
+      <w:r>
+        <w:t>antt</w:t>
       </w:r>
       <w:proofErr w:type="spellEnd"/>
       <w:r>
-        <w:t xml:space="preserve"> preventivo utilizzando il metodo di pianificazione agile, la pianificazione tramite </w:t>
+        <w:t xml:space="preserve"> preventivo utilizzando il metodo di pianificazione </w:t>
+      </w:r>
+      <w:r>
+        <w:t>A</w:t>
+      </w:r>
+      <w:r>
+        <w:t>gile</w:t>
+      </w:r>
+      <w:r>
+        <w:t xml:space="preserve"> </w:t>
       </w:r>
       <w:proofErr w:type="spellStart"/>
       <w:r>
-        <w:t>Gantt</w:t>
+        <w:t>K</w:t>
+      </w:r>
+      <w:r>
+        <w:t>anban</w:t>
       </w:r>
       <w:proofErr w:type="spellEnd"/>
       <w:r>
-        <w:t xml:space="preserve"> viene usata come se fosse una linea guida essendo che le tempistiche vengono segnalate dalle milestone (sprint) definiti insieme al committente del progetto</w:t>
-      </w:r>
-      <w:r>
-        <w:t>.</w:t>
+        <w:t xml:space="preserve">. </w:t>
+      </w:r>
+      <w:r>
+        <w:t xml:space="preserve">In questo contesto, il </w:t>
+      </w:r>
+      <w:proofErr w:type="spellStart"/>
+      <w:r>
+        <w:t>g</w:t>
+      </w:r>
+      <w:r>
+        <w:t>antt</w:t>
+      </w:r>
+      <w:proofErr w:type="spellEnd"/>
+      <w:r>
+        <w:t xml:space="preserve"> funge da linea guida, mentre le tempistiche vengono gestite in modo continuo con un flusso di lavoro ottimizzato e aggiornato in base alle esigenze concordate con il committente del progetto.</w:t>
       </w:r>
     </w:p>
     <w:p>
@@ -9376,7 +9402,7 @@
         <w:t xml:space="preserve"> e di documentazione</w:t>
       </w:r>
       <w:r>
-        <w:t xml:space="preserve">. </w:t>
+        <w:t>.</w:t>
       </w:r>
     </w:p>
     <w:p>
@@ -9528,6 +9554,20 @@
         <w:t>diagram</w:t>
       </w:r>
       <w:proofErr w:type="spellEnd"/>
+    </w:p>
+    <w:p>
+      <w:pPr>
+        <w:jc w:val="both"/>
+        <w:rPr>
+          <w:lang w:val="it-IT"/>
+        </w:rPr>
+      </w:pPr>
+      <w:r>
+        <w:rPr>
+          <w:lang w:val="it-IT"/>
+        </w:rPr>
+        <w:t>Inoltre, serve a riflettere quali tecnologie software e hardware si necessitano.</w:t>
+      </w:r>
     </w:p>
     <w:p>
       <w:pPr>
@@ -9784,9 +9824,9 @@
         </w:rPr>
         <w:lastRenderedPageBreak/>
         <w:drawing>
-          <wp:inline distT="0" distB="0" distL="0" distR="0" wp14:anchorId="1D789059" wp14:editId="08102960">
+          <wp:inline distT="0" distB="0" distL="0" distR="0" wp14:anchorId="1D789059" wp14:editId="35B91DA7">
             <wp:extent cx="8793836" cy="5091379"/>
-            <wp:effectExtent l="152400" t="152400" r="369570" b="357505"/>
+            <wp:effectExtent l="171450" t="171450" r="179070" b="167005"/>
             <wp:docPr id="2" name="Immagine 2"/>
             <wp:cNvGraphicFramePr>
               <a:graphicFrameLocks xmlns:a="http://schemas.openxmlformats.org/drawingml/2006/main" noChangeAspect="1"/>
@@ -9822,10 +9862,10 @@
                       <a:noFill/>
                     </a:ln>
                     <a:effectLst>
-                      <a:outerShdw blurRad="292100" dist="139700" dir="2700000" algn="tl" rotWithShape="0">
-                        <a:srgbClr val="333333">
-                          <a:alpha val="65000"/>
-                        </a:srgbClr>
+                      <a:outerShdw blurRad="177800" dir="8400000" algn="r" rotWithShape="0">
+                        <a:prstClr val="black">
+                          <a:alpha val="69000"/>
+                        </a:prstClr>
                       </a:outerShdw>
                     </a:effectLst>
                   </pic:spPr>
@@ -10450,26 +10490,11 @@
       </w:r>
       <w:proofErr w:type="spellStart"/>
       <w:r>
-        <w:t>m</w:t>
-      </w:r>
-      <w:r>
-        <w:t>emory</w:t>
+        <w:t>memory</w:t>
       </w:r>
       <w:proofErr w:type="spellEnd"/>
       <w:r>
-        <w:t>”.</w:t>
-      </w:r>
-      <w:r>
-        <w:t xml:space="preserve"> </w:t>
-      </w:r>
-      <w:r>
-        <w:t>A questo punto, il programma raccoglie tutte le card della collezione, separando ciascuna in due parti: una con il testo e l’altra con l’immagine. Le card vengono poi mescolate e mostrate all’utente.</w:t>
-      </w:r>
-      <w:r>
-        <w:t xml:space="preserve"> </w:t>
-      </w:r>
-      <w:r>
-        <w:t>L’utente può selezionare una coppia di card. Se abbina correttamente il testo all’immagine corrispondente, la coppia viene segnalata come corretta. In caso di errore, può riprovare fino a trovare l’abbinamento giusto</w:t>
+        <w:t>”. A questo punto, il programma raccoglie tutte le card della collezione, separando ciascuna in due parti: una con il testo e l’altra con l’immagine. Le card vengono poi mescolate e mostrate all’utente. L’utente può selezionare una coppia di card. Se abbina correttamente il testo all’immagine corrispondente, la coppia viene segnalata come corretta. In caso di errore, può riprovare fino a trovare l’abbinamento giusto</w:t>
       </w:r>
       <w:r>
         <w:t xml:space="preserve"> per ogni coppia</w:t>
@@ -10488,9 +10513,9 @@
           <w:noProof/>
         </w:rPr>
         <w:drawing>
-          <wp:inline distT="0" distB="0" distL="0" distR="0" wp14:anchorId="5DA1932F" wp14:editId="144E017E">
-            <wp:extent cx="2937234" cy="5295696"/>
-            <wp:effectExtent l="0" t="0" r="0" b="635"/>
+          <wp:inline distT="0" distB="0" distL="0" distR="0" wp14:anchorId="5DA1932F" wp14:editId="36B8EFE4">
+            <wp:extent cx="3343047" cy="4892265"/>
+            <wp:effectExtent l="171450" t="171450" r="162560" b="175260"/>
             <wp:docPr id="10" name="Immagine 10"/>
             <wp:cNvGraphicFramePr>
               <a:graphicFrameLocks xmlns:a="http://schemas.openxmlformats.org/drawingml/2006/main" noChangeAspect="1"/>
@@ -10504,7 +10529,7 @@
                       <a:picLocks noChangeAspect="1" noChangeArrowheads="1"/>
                     </pic:cNvPicPr>
                   </pic:nvPicPr>
-                  <pic:blipFill rotWithShape="1">
+                  <pic:blipFill>
                     <a:blip r:embed="rId18" cstate="print">
                       <a:extLst>
                         <a:ext uri="{28A0092B-C50C-407E-A947-70E740481C1C}">
@@ -10512,21 +10537,28 @@
                         </a:ext>
                       </a:extLst>
                     </a:blip>
-                    <a:srcRect t="2122" b="1851"/>
-                    <a:stretch/>
+                    <a:stretch>
+                      <a:fillRect/>
+                    </a:stretch>
                   </pic:blipFill>
                   <pic:spPr bwMode="auto">
                     <a:xfrm>
                       <a:off x="0" y="0"/>
-                      <a:ext cx="2943014" cy="5306117"/>
+                      <a:ext cx="3354312" cy="4908751"/>
                     </a:xfrm>
                     <a:prstGeom prst="rect">
                       <a:avLst/>
                     </a:prstGeom>
-                    <a:noFill/>
                     <a:ln>
                       <a:noFill/>
                     </a:ln>
+                    <a:effectLst>
+                      <a:outerShdw blurRad="177800" dir="8400000" algn="r" rotWithShape="0">
+                        <a:prstClr val="black">
+                          <a:alpha val="69000"/>
+                        </a:prstClr>
+                      </a:outerShdw>
+                    </a:effectLst>
                     <a:extLst>
                       <a:ext uri="{53640926-AAD7-44D8-BBD7-CCE9431645EC}">
                         <a14:shadowObscured xmlns:a14="http://schemas.microsoft.com/office/drawing/2010/main"/>
@@ -10655,9 +10687,9 @@
           <w:lang w:val="en-GB"/>
         </w:rPr>
         <w:drawing>
-          <wp:inline distT="0" distB="0" distL="0" distR="0" wp14:anchorId="6354071B" wp14:editId="4CAE2C8E">
-            <wp:extent cx="3503295" cy="4381805"/>
-            <wp:effectExtent l="152400" t="152400" r="363855" b="361950"/>
+          <wp:inline distT="0" distB="0" distL="0" distR="0" wp14:anchorId="6354071B" wp14:editId="09AED845">
+            <wp:extent cx="4345228" cy="5450744"/>
+            <wp:effectExtent l="171450" t="171450" r="170180" b="169545"/>
             <wp:docPr id="12" name="Immagine 12"/>
             <wp:cNvGraphicFramePr>
               <a:graphicFrameLocks xmlns:a="http://schemas.openxmlformats.org/drawingml/2006/main" noChangeAspect="1"/>
@@ -10671,21 +10703,22 @@
                       <a:picLocks noChangeAspect="1" noChangeArrowheads="1"/>
                     </pic:cNvPicPr>
                   </pic:nvPicPr>
-                  <pic:blipFill rotWithShape="1">
-                    <a:blip r:embed="rId19" cstate="print">
+                  <pic:blipFill>
+                    <a:blip r:embed="rId19">
                       <a:extLst>
                         <a:ext uri="{28A0092B-C50C-407E-A947-70E740481C1C}">
                           <a14:useLocalDpi xmlns:a14="http://schemas.microsoft.com/office/drawing/2010/main" val="0"/>
                         </a:ext>
                       </a:extLst>
                     </a:blip>
-                    <a:srcRect l="41147" t="2381" r="1557" b="2524"/>
-                    <a:stretch/>
+                    <a:stretch>
+                      <a:fillRect/>
+                    </a:stretch>
                   </pic:blipFill>
                   <pic:spPr bwMode="auto">
                     <a:xfrm>
                       <a:off x="0" y="0"/>
-                      <a:ext cx="3504055" cy="4382756"/>
+                      <a:ext cx="4354200" cy="5461999"/>
                     </a:xfrm>
                     <a:prstGeom prst="rect">
                       <a:avLst/>
@@ -10694,10 +10727,10 @@
                       <a:noFill/>
                     </a:ln>
                     <a:effectLst>
-                      <a:outerShdw blurRad="292100" dist="139700" dir="2700000" algn="tl" rotWithShape="0">
-                        <a:srgbClr val="333333">
-                          <a:alpha val="65000"/>
-                        </a:srgbClr>
+                      <a:outerShdw blurRad="177800" dir="8400000" algn="r" rotWithShape="0">
+                        <a:prstClr val="black">
+                          <a:alpha val="69000"/>
+                        </a:prstClr>
                       </a:outerShdw>
                     </a:effectLst>
                     <a:extLst>
@@ -10854,7 +10887,19 @@
         <w:t>test</w:t>
       </w:r>
       <w:r>
-        <w:t>: rappresenta un test effettuato da un utente su una collezione. Contiene il punteggio ottenuto e il tipo di test.</w:t>
+        <w:t>: rappresenta un test effettuato da un utente su una</w:t>
+      </w:r>
+      <w:r>
+        <w:t xml:space="preserve"> o più</w:t>
+      </w:r>
+      <w:r>
+        <w:t xml:space="preserve"> collezion</w:t>
+      </w:r>
+      <w:r>
+        <w:t>i</w:t>
+      </w:r>
+      <w:r>
+        <w:t>. Contiene il punteggio ottenuto e il tipo di test.</w:t>
       </w:r>
     </w:p>
     <w:p>
@@ -10870,17 +10915,31 @@
         <w:rPr>
           <w:b/>
         </w:rPr>
+        <w:t>collection_test</w:t>
+      </w:r>
+      <w:proofErr w:type="spellEnd"/>
+      <w:r>
+        <w:t>: rappresenta il legame tra la tabella collection e la tabella test (tabella ponte).</w:t>
+      </w:r>
+    </w:p>
+    <w:p>
+      <w:pPr>
+        <w:pStyle w:val="Paragrafoelenco"/>
+        <w:numPr>
+          <w:ilvl w:val="0"/>
+          <w:numId w:val="34"/>
+        </w:numPr>
+      </w:pPr>
+      <w:proofErr w:type="spellStart"/>
+      <w:r>
+        <w:rPr>
+          <w:b/>
+        </w:rPr>
         <w:t>type_test</w:t>
       </w:r>
       <w:proofErr w:type="spellEnd"/>
       <w:r>
-        <w:t>: definisce i vari tipi di test disponibili (es. Memory</w:t>
-      </w:r>
-      <w:r>
-        <w:t>, Combine</w:t>
-      </w:r>
-      <w:r>
-        <w:t>).</w:t>
+        <w:t>: definisce i vari tipi di test disponibili (es. Memory, Combine).</w:t>
       </w:r>
     </w:p>
     <w:p>
@@ -10909,7 +10968,10 @@
         </w:numPr>
       </w:pPr>
       <w:r>
-        <w:t>Una collezione contiene più card.</w:t>
+        <w:t>Una collezione contiene più card</w:t>
+      </w:r>
+      <w:r>
+        <w:t>.</w:t>
       </w:r>
     </w:p>
     <w:p>
@@ -10921,13 +10983,34 @@
         </w:numPr>
       </w:pPr>
       <w:r>
-        <w:t>Un utente può eseguire test su diverse collezioni.</w:t>
-      </w:r>
-      <w:r>
-        <w:rPr>
-          <w:noProof/>
-        </w:rPr>
-        <w:t xml:space="preserve"> </w:t>
+        <w:t>Ogni singola card può appartenere ad una sola collezione.</w:t>
+      </w:r>
+    </w:p>
+    <w:p>
+      <w:pPr>
+        <w:pStyle w:val="Paragrafoelenco"/>
+        <w:numPr>
+          <w:ilvl w:val="0"/>
+          <w:numId w:val="35"/>
+        </w:numPr>
+      </w:pPr>
+      <w:r>
+        <w:t>Un utente può eseguire test su diverse collezioni</w:t>
+      </w:r>
+      <w:r>
+        <w:t>.</w:t>
+      </w:r>
+    </w:p>
+    <w:p>
+      <w:pPr>
+        <w:pStyle w:val="Paragrafoelenco"/>
+        <w:numPr>
+          <w:ilvl w:val="0"/>
+          <w:numId w:val="35"/>
+        </w:numPr>
+      </w:pPr>
+      <w:r>
+        <w:t>Un test può essere effettuato con più collezioni.</w:t>
       </w:r>
     </w:p>
     <w:p>
@@ -10939,9 +11022,9 @@
           <w:noProof/>
         </w:rPr>
         <w:drawing>
-          <wp:inline distT="0" distB="0" distL="0" distR="0" wp14:anchorId="4E6CA782" wp14:editId="3E8BA41A">
-            <wp:extent cx="5431061" cy="4469588"/>
-            <wp:effectExtent l="152400" t="152400" r="360680" b="369570"/>
+          <wp:inline distT="0" distB="0" distL="0" distR="0" wp14:anchorId="4E6CA782" wp14:editId="4E8B96A2">
+            <wp:extent cx="4198925" cy="3729773"/>
+            <wp:effectExtent l="171450" t="171450" r="163830" b="175895"/>
             <wp:docPr id="8" name="Immagine 8"/>
             <wp:cNvGraphicFramePr>
               <a:graphicFrameLocks xmlns:a="http://schemas.openxmlformats.org/drawingml/2006/main" noChangeAspect="1"/>
@@ -10963,6 +11046,146 @@
                         </a:ext>
                       </a:extLst>
                     </a:blip>
+                    <a:stretch>
+                      <a:fillRect/>
+                    </a:stretch>
+                  </pic:blipFill>
+                  <pic:spPr bwMode="auto">
+                    <a:xfrm>
+                      <a:off x="0" y="0"/>
+                      <a:ext cx="4224579" cy="3752561"/>
+                    </a:xfrm>
+                    <a:prstGeom prst="rect">
+                      <a:avLst/>
+                    </a:prstGeom>
+                    <a:ln>
+                      <a:noFill/>
+                    </a:ln>
+                    <a:effectLst>
+                      <a:outerShdw blurRad="177800" dir="8400000" algn="r" rotWithShape="0">
+                        <a:prstClr val="black">
+                          <a:alpha val="69000"/>
+                        </a:prstClr>
+                      </a:outerShdw>
+                    </a:effectLst>
+                  </pic:spPr>
+                </pic:pic>
+              </a:graphicData>
+            </a:graphic>
+          </wp:inline>
+        </w:drawing>
+      </w:r>
+    </w:p>
+    <w:p>
+      <w:pPr>
+        <w:pStyle w:val="Didascalia"/>
+        <w:jc w:val="center"/>
+      </w:pPr>
+      <w:bookmarkStart w:id="45" w:name="_Toc165643761"/>
+      <w:r>
+        <w:t xml:space="preserve">Figura </w:t>
+      </w:r>
+      <w:r>
+        <w:fldChar w:fldCharType="begin"/>
+      </w:r>
+      <w:r>
+        <w:instrText xml:space="preserve"> SEQ Figura \* ARABIC </w:instrText>
+      </w:r>
+      <w:r>
+        <w:fldChar w:fldCharType="separate"/>
+      </w:r>
+      <w:r>
+        <w:rPr>
+          <w:noProof/>
+        </w:rPr>
+        <w:t>5</w:t>
+      </w:r>
+      <w:r>
+        <w:rPr>
+          <w:noProof/>
+        </w:rPr>
+        <w:fldChar w:fldCharType="end"/>
+      </w:r>
+      <w:r>
+        <w:t xml:space="preserve"> diagramma </w:t>
+      </w:r>
+      <w:proofErr w:type="spellStart"/>
+      <w:r>
+        <w:t>Er</w:t>
+      </w:r>
+      <w:bookmarkEnd w:id="45"/>
+      <w:proofErr w:type="spellEnd"/>
+    </w:p>
+    <w:p>
+      <w:pPr>
+        <w:pStyle w:val="Titolo2"/>
+        <w:jc w:val="both"/>
+        <w:rPr>
+          <w:lang w:val="it-CH"/>
+        </w:rPr>
+      </w:pPr>
+      <w:bookmarkStart w:id="46" w:name="_Toc429059811"/>
+      <w:bookmarkStart w:id="47" w:name="_Toc157161295"/>
+      <w:bookmarkStart w:id="48" w:name="_Toc188991050"/>
+      <w:r>
+        <w:rPr>
+          <w:lang w:val="it-CH"/>
+        </w:rPr>
+        <w:lastRenderedPageBreak/>
+        <w:t>Design delle interfacce</w:t>
+      </w:r>
+      <w:bookmarkEnd w:id="46"/>
+      <w:bookmarkEnd w:id="47"/>
+      <w:bookmarkEnd w:id="48"/>
+    </w:p>
+    <w:p>
+      <w:r>
+        <w:t>In questo capitolo viene descritto il design adottato per le interfacce grafiche. È importante sottolineare che si tratta di un'interfaccia minimale: ad esempio, i colori non sono stati considerati e verranno definiti in un secondo momento. Anche altri elementi potrebbero subire modifiche. L'obiettivo del design è fornire un'idea generale di come dovrebbe apparire l'interfaccia.</w:t>
+      </w:r>
+    </w:p>
+    <w:p/>
+    <w:p>
+      <w:pPr>
+        <w:pStyle w:val="Titolo3"/>
+      </w:pPr>
+      <w:r>
+        <w:t>Home</w:t>
+      </w:r>
+    </w:p>
+    <w:p>
+      <w:pPr>
+        <w:keepNext/>
+        <w:jc w:val="center"/>
+      </w:pPr>
+      <w:r>
+        <w:rPr>
+          <w:noProof/>
+        </w:rPr>
+        <w:drawing>
+          <wp:inline distT="0" distB="0" distL="0" distR="0" wp14:anchorId="6B0E66F0" wp14:editId="736EDB2C">
+            <wp:extent cx="6115685" cy="3709035"/>
+            <wp:effectExtent l="171450" t="171450" r="170815" b="177165"/>
+            <wp:docPr id="4" name="Immagine 4"/>
+            <wp:cNvGraphicFramePr>
+              <a:graphicFrameLocks xmlns:a="http://schemas.openxmlformats.org/drawingml/2006/main" noChangeAspect="1"/>
+            </wp:cNvGraphicFramePr>
+            <a:graphic xmlns:a="http://schemas.openxmlformats.org/drawingml/2006/main">
+              <a:graphicData uri="http://schemas.openxmlformats.org/drawingml/2006/picture">
+                <pic:pic xmlns:pic="http://schemas.openxmlformats.org/drawingml/2006/picture">
+                  <pic:nvPicPr>
+                    <pic:cNvPr id="0" name="Picture 2"/>
+                    <pic:cNvPicPr>
+                      <a:picLocks noChangeAspect="1" noChangeArrowheads="1"/>
+                    </pic:cNvPicPr>
+                  </pic:nvPicPr>
+                  <pic:blipFill>
+                    <a:blip r:embed="rId21">
+                      <a:extLst>
+                        <a:ext uri="{28A0092B-C50C-407E-A947-70E740481C1C}">
+                          <a14:useLocalDpi xmlns:a14="http://schemas.microsoft.com/office/drawing/2010/main" val="0"/>
+                        </a:ext>
+                      </a:extLst>
+                    </a:blip>
                     <a:srcRect/>
                     <a:stretch>
                       <a:fillRect/>
@@ -10971,7 +11194,7 @@
                   <pic:spPr bwMode="auto">
                     <a:xfrm>
                       <a:off x="0" y="0"/>
-                      <a:ext cx="5478063" cy="4508269"/>
+                      <a:ext cx="6115685" cy="3709035"/>
                     </a:xfrm>
                     <a:prstGeom prst="rect">
                       <a:avLst/>
@@ -10980,10 +11203,10 @@
                       <a:noFill/>
                     </a:ln>
                     <a:effectLst>
-                      <a:outerShdw blurRad="292100" dist="139700" dir="2700000" algn="tl" rotWithShape="0">
-                        <a:srgbClr val="333333">
-                          <a:alpha val="65000"/>
-                        </a:srgbClr>
+                      <a:outerShdw blurRad="177800" dir="8400000" algn="r" rotWithShape="0">
+                        <a:prstClr val="black">
+                          <a:alpha val="69000"/>
+                        </a:prstClr>
                       </a:outerShdw>
                     </a:effectLst>
                   </pic:spPr>
@@ -10999,7 +11222,6 @@
         <w:pStyle w:val="Didascalia"/>
         <w:jc w:val="center"/>
       </w:pPr>
-      <w:bookmarkStart w:id="45" w:name="_Toc165643761"/>
       <w:r>
         <w:t xml:space="preserve">Figura </w:t>
       </w:r>
@@ -11016,47 +11238,137 @@
         <w:rPr>
           <w:noProof/>
         </w:rPr>
-        <w:t>5</w:t>
-      </w:r>
+        <w:t>6</w:t>
+      </w:r>
+      <w:r>
+        <w:fldChar w:fldCharType="end"/>
+      </w:r>
+      <w:r>
+        <w:t xml:space="preserve"> Design interfaccia - Home</w:t>
+      </w:r>
+    </w:p>
+    <w:p>
+      <w:r>
+        <w:t xml:space="preserve">Questa </w:t>
+      </w:r>
+      <w:r>
+        <w:t xml:space="preserve">sarà l’interfaccia della sezione “Home”, laddove si può esplorare le collezioni di card pubblicate da altri utenti. Cliccando le collezioni si potranno visualizzare i dettagli e le carte di esse (vedere </w:t>
+      </w:r>
+      <w:hyperlink w:anchor="_Dettagli_collezione" w:history="1">
+        <w:r>
+          <w:rPr>
+            <w:rStyle w:val="Collegamentoipertestuale"/>
+          </w:rPr>
+          <w:t>sotto capitol</w:t>
+        </w:r>
+        <w:r>
+          <w:rPr>
+            <w:rStyle w:val="Collegamentoipertestuale"/>
+          </w:rPr>
+          <w:t>o</w:t>
+        </w:r>
+        <w:r>
+          <w:rPr>
+            <w:rStyle w:val="Collegamentoipertestuale"/>
+          </w:rPr>
+          <w:t xml:space="preserve"> 4.3.2</w:t>
+        </w:r>
+      </w:hyperlink>
+      <w:r>
+        <w:t>).</w:t>
+      </w:r>
+    </w:p>
+    <w:p/>
+    <w:p>
+      <w:pPr>
+        <w:pStyle w:val="Titolo3"/>
+      </w:pPr>
+      <w:bookmarkStart w:id="49" w:name="_Dettagli_collezione"/>
+      <w:bookmarkEnd w:id="49"/>
+      <w:r>
+        <w:lastRenderedPageBreak/>
+        <w:t>Dettagli collezione</w:t>
+      </w:r>
+    </w:p>
+    <w:p>
+      <w:pPr>
+        <w:jc w:val="center"/>
+      </w:pPr>
       <w:r>
         <w:rPr>
           <w:noProof/>
         </w:rPr>
-        <w:fldChar w:fldCharType="end"/>
-      </w:r>
-      <w:r>
-        <w:t xml:space="preserve"> diagramma </w:t>
-      </w:r>
-      <w:proofErr w:type="spellStart"/>
-      <w:r>
-        <w:t>Er</w:t>
-      </w:r>
-      <w:bookmarkEnd w:id="45"/>
-      <w:proofErr w:type="spellEnd"/>
-    </w:p>
-    <w:p>
-      <w:pPr>
-        <w:pStyle w:val="Titolo2"/>
-        <w:jc w:val="both"/>
-        <w:rPr>
-          <w:lang w:val="it-CH"/>
-        </w:rPr>
-      </w:pPr>
-      <w:bookmarkStart w:id="46" w:name="_Toc429059811"/>
-      <w:bookmarkStart w:id="47" w:name="_Toc157161295"/>
-      <w:bookmarkStart w:id="48" w:name="_Toc188991050"/>
-      <w:r>
-        <w:rPr>
-          <w:lang w:val="it-CH"/>
-        </w:rPr>
-        <w:lastRenderedPageBreak/>
-        <w:t>Design delle interfacce</w:t>
-      </w:r>
-      <w:bookmarkEnd w:id="46"/>
-      <w:bookmarkEnd w:id="47"/>
-      <w:bookmarkEnd w:id="48"/>
-    </w:p>
-    <w:p>
+        <w:drawing>
+          <wp:inline distT="0" distB="0" distL="0" distR="0" wp14:anchorId="040D23F2" wp14:editId="047B0983">
+            <wp:extent cx="5734233" cy="3517900"/>
+            <wp:effectExtent l="171450" t="171450" r="171450" b="177800"/>
+            <wp:docPr id="5" name="Immagine 5"/>
+            <wp:cNvGraphicFramePr>
+              <a:graphicFrameLocks xmlns:a="http://schemas.openxmlformats.org/drawingml/2006/main" noChangeAspect="1"/>
+            </wp:cNvGraphicFramePr>
+            <a:graphic xmlns:a="http://schemas.openxmlformats.org/drawingml/2006/main">
+              <a:graphicData uri="http://schemas.openxmlformats.org/drawingml/2006/picture">
+                <pic:pic xmlns:pic="http://schemas.openxmlformats.org/drawingml/2006/picture">
+                  <pic:nvPicPr>
+                    <pic:cNvPr id="0" name="Picture 3"/>
+                    <pic:cNvPicPr>
+                      <a:picLocks noChangeAspect="1" noChangeArrowheads="1"/>
+                    </pic:cNvPicPr>
+                  </pic:nvPicPr>
+                  <pic:blipFill rotWithShape="1">
+                    <a:blip r:embed="rId22">
+                      <a:extLst>
+                        <a:ext uri="{28A0092B-C50C-407E-A947-70E740481C1C}">
+                          <a14:useLocalDpi xmlns:a14="http://schemas.microsoft.com/office/drawing/2010/main" val="0"/>
+                        </a:ext>
+                      </a:extLst>
+                    </a:blip>
+                    <a:srcRect l="2034" r="4185" b="9754"/>
+                    <a:stretch/>
+                  </pic:blipFill>
+                  <pic:spPr bwMode="auto">
+                    <a:xfrm>
+                      <a:off x="0" y="0"/>
+                      <a:ext cx="5735392" cy="3518611"/>
+                    </a:xfrm>
+                    <a:prstGeom prst="rect">
+                      <a:avLst/>
+                    </a:prstGeom>
+                    <a:ln>
+                      <a:noFill/>
+                    </a:ln>
+                    <a:effectLst>
+                      <a:outerShdw blurRad="177800" dir="8400000" algn="r" rotWithShape="0">
+                        <a:prstClr val="black">
+                          <a:alpha val="69000"/>
+                        </a:prstClr>
+                      </a:outerShdw>
+                    </a:effectLst>
+                    <a:extLst>
+                      <a:ext uri="{53640926-AAD7-44D8-BBD7-CCE9431645EC}">
+                        <a14:shadowObscured xmlns:a14="http://schemas.microsoft.com/office/drawing/2010/main"/>
+                      </a:ext>
+                    </a:extLst>
+                  </pic:spPr>
+                </pic:pic>
+              </a:graphicData>
+            </a:graphic>
+          </wp:inline>
+        </w:drawing>
+      </w:r>
+    </w:p>
+    <w:p>
+      <w:r>
+        <w:t>Questa sarà l’interfaccia che permette di visualizzare i dettagli e le card di essa. Le card potranno essere sfogliate. Inoltre, ci sarà un collegamento facile per poter modificare le car</w:t>
+      </w:r>
+      <w:r>
+        <w:t>d</w:t>
+      </w:r>
+      <w:r>
+        <w:t xml:space="preserve"> e la collezione.</w:t>
+      </w:r>
+      <w:bookmarkStart w:id="50" w:name="_GoBack"/>
+      <w:bookmarkEnd w:id="50"/>
       <w:r>
         <w:br w:type="page"/>
       </w:r>
@@ -11066,16 +11378,16 @@
         <w:pStyle w:val="Titolo1"/>
         <w:jc w:val="both"/>
       </w:pPr>
-      <w:bookmarkStart w:id="49" w:name="_Toc461179222"/>
-      <w:bookmarkStart w:id="50" w:name="_Toc157161297"/>
-      <w:bookmarkStart w:id="51" w:name="_Toc188991051"/>
+      <w:bookmarkStart w:id="51" w:name="_Toc461179222"/>
+      <w:bookmarkStart w:id="52" w:name="_Toc157161297"/>
+      <w:bookmarkStart w:id="53" w:name="_Toc188991051"/>
       <w:r>
         <w:lastRenderedPageBreak/>
         <w:t>Implementazione</w:t>
       </w:r>
-      <w:bookmarkEnd w:id="49"/>
-      <w:bookmarkEnd w:id="50"/>
       <w:bookmarkEnd w:id="51"/>
+      <w:bookmarkEnd w:id="52"/>
+      <w:bookmarkEnd w:id="53"/>
     </w:p>
     <w:p>
       <w:pPr>
@@ -11094,20 +11406,20 @@
       <w:pPr>
         <w:pStyle w:val="Titolo1"/>
       </w:pPr>
-      <w:bookmarkStart w:id="52" w:name="_Toc461179223"/>
-      <w:bookmarkStart w:id="53" w:name="_Toc157161298"/>
-      <w:bookmarkStart w:id="54" w:name="_Toc188991052"/>
-      <w:bookmarkStart w:id="55" w:name="_Toc461179226"/>
-      <w:bookmarkStart w:id="56" w:name="_Toc157161301"/>
-      <w:bookmarkStart w:id="57" w:name="_Toc461179227"/>
-      <w:bookmarkStart w:id="58" w:name="_Toc157161302"/>
+      <w:bookmarkStart w:id="54" w:name="_Toc461179223"/>
+      <w:bookmarkStart w:id="55" w:name="_Toc157161298"/>
+      <w:bookmarkStart w:id="56" w:name="_Toc188991052"/>
+      <w:bookmarkStart w:id="57" w:name="_Toc461179226"/>
+      <w:bookmarkStart w:id="58" w:name="_Toc157161301"/>
+      <w:bookmarkStart w:id="59" w:name="_Toc461179227"/>
+      <w:bookmarkStart w:id="60" w:name="_Toc157161302"/>
       <w:r>
         <w:lastRenderedPageBreak/>
         <w:t>Test</w:t>
       </w:r>
-      <w:bookmarkEnd w:id="52"/>
-      <w:bookmarkEnd w:id="53"/>
       <w:bookmarkEnd w:id="54"/>
+      <w:bookmarkEnd w:id="55"/>
+      <w:bookmarkEnd w:id="56"/>
     </w:p>
     <w:p>
       <w:pPr>
@@ -11116,49 +11428,49 @@
           <w:lang w:val="it-CH"/>
         </w:rPr>
       </w:pPr>
-      <w:bookmarkStart w:id="59" w:name="_Toc461179224"/>
-      <w:bookmarkStart w:id="60" w:name="_Toc157161299"/>
-      <w:bookmarkStart w:id="61" w:name="_Toc188991053"/>
+      <w:bookmarkStart w:id="61" w:name="_Toc461179224"/>
+      <w:bookmarkStart w:id="62" w:name="_Toc157161299"/>
+      <w:bookmarkStart w:id="63" w:name="_Toc188991053"/>
       <w:r>
         <w:rPr>
           <w:lang w:val="it-CH"/>
         </w:rPr>
         <w:t>Protocollo di test</w:t>
       </w:r>
+      <w:bookmarkEnd w:id="61"/>
+      <w:bookmarkEnd w:id="62"/>
+      <w:bookmarkEnd w:id="63"/>
+    </w:p>
+    <w:p>
+      <w:pPr>
+        <w:pStyle w:val="Titolo2"/>
+        <w:jc w:val="both"/>
+      </w:pPr>
+      <w:bookmarkStart w:id="64" w:name="_Toc188991054"/>
+      <w:r>
+        <w:t>Mancanze/limitazioni conosciute</w:t>
+      </w:r>
+      <w:bookmarkEnd w:id="57"/>
+      <w:bookmarkEnd w:id="58"/>
+      <w:bookmarkEnd w:id="64"/>
+    </w:p>
+    <w:p>
+      <w:pPr>
+        <w:jc w:val="both"/>
+      </w:pPr>
+    </w:p>
+    <w:p>
+      <w:pPr>
+        <w:pStyle w:val="Titolo1"/>
+        <w:jc w:val="both"/>
+      </w:pPr>
+      <w:bookmarkStart w:id="65" w:name="_Toc188991055"/>
+      <w:r>
+        <w:t>Consuntivo</w:t>
+      </w:r>
       <w:bookmarkEnd w:id="59"/>
       <w:bookmarkEnd w:id="60"/>
-      <w:bookmarkEnd w:id="61"/>
-    </w:p>
-    <w:p>
-      <w:pPr>
-        <w:pStyle w:val="Titolo2"/>
-        <w:jc w:val="both"/>
-      </w:pPr>
-      <w:bookmarkStart w:id="62" w:name="_Toc188991054"/>
-      <w:r>
-        <w:t>Mancanze/limitazioni conosciute</w:t>
-      </w:r>
-      <w:bookmarkEnd w:id="55"/>
-      <w:bookmarkEnd w:id="56"/>
-      <w:bookmarkEnd w:id="62"/>
-    </w:p>
-    <w:p>
-      <w:pPr>
-        <w:jc w:val="both"/>
-      </w:pPr>
-    </w:p>
-    <w:p>
-      <w:pPr>
-        <w:pStyle w:val="Titolo1"/>
-        <w:jc w:val="both"/>
-      </w:pPr>
-      <w:bookmarkStart w:id="63" w:name="_Toc188991055"/>
-      <w:r>
-        <w:t>Consuntivo</w:t>
-      </w:r>
-      <w:bookmarkEnd w:id="57"/>
-      <w:bookmarkEnd w:id="58"/>
-      <w:bookmarkEnd w:id="63"/>
+      <w:bookmarkEnd w:id="65"/>
     </w:p>
     <w:p>
       <w:pPr>
@@ -11184,10 +11496,10 @@
       <w:pPr>
         <w:jc w:val="both"/>
         <w:sectPr>
-          <w:headerReference w:type="default" r:id="rId21"/>
-          <w:footerReference w:type="default" r:id="rId22"/>
-          <w:headerReference w:type="first" r:id="rId23"/>
-          <w:footerReference w:type="first" r:id="rId24"/>
+          <w:headerReference w:type="default" r:id="rId23"/>
+          <w:footerReference w:type="default" r:id="rId24"/>
+          <w:headerReference w:type="first" r:id="rId25"/>
+          <w:footerReference w:type="first" r:id="rId26"/>
           <w:pgSz w:w="11906" w:h="16838"/>
           <w:pgMar w:top="1985" w:right="1134" w:bottom="1418" w:left="1134" w:header="567" w:footer="567" w:gutter="0"/>
           <w:cols w:space="720"/>
@@ -11213,7 +11525,7 @@
         <w:pStyle w:val="Didascalia"/>
         <w:jc w:val="center"/>
       </w:pPr>
-      <w:bookmarkStart w:id="64" w:name="_Toc165643769"/>
+      <w:bookmarkStart w:id="66" w:name="_Toc165643769"/>
       <w:r>
         <w:t xml:space="preserve">Figura </w:t>
       </w:r>
@@ -11230,7 +11542,7 @@
         <w:rPr>
           <w:noProof/>
         </w:rPr>
-        <w:t>6</w:t>
+        <w:t>7</w:t>
       </w:r>
       <w:r>
         <w:rPr>
@@ -11249,7 +11561,7 @@
       <w:r>
         <w:t xml:space="preserve"> consuntivo</w:t>
       </w:r>
-      <w:bookmarkEnd w:id="64"/>
+      <w:bookmarkEnd w:id="66"/>
     </w:p>
     <w:p>
       <w:pPr>
@@ -11268,8 +11580,8 @@
           <w:tab w:val="left" w:pos="6106"/>
         </w:tabs>
         <w:sectPr>
-          <w:headerReference w:type="first" r:id="rId25"/>
-          <w:footerReference w:type="first" r:id="rId26"/>
+          <w:headerReference w:type="first" r:id="rId27"/>
+          <w:footerReference w:type="first" r:id="rId28"/>
           <w:pgSz w:w="16838" w:h="11906" w:orient="landscape"/>
           <w:pgMar w:top="720" w:right="720" w:bottom="720" w:left="720" w:header="567" w:footer="567" w:gutter="0"/>
           <w:cols w:space="720"/>
@@ -11282,18 +11594,18 @@
       <w:pPr>
         <w:pStyle w:val="Titolo1"/>
       </w:pPr>
-      <w:bookmarkStart w:id="65" w:name="_Toc461179228"/>
-      <w:bookmarkStart w:id="66" w:name="_Toc157161303"/>
-      <w:bookmarkStart w:id="67" w:name="_Toc165638206"/>
-      <w:bookmarkStart w:id="68" w:name="_Toc188991056"/>
+      <w:bookmarkStart w:id="67" w:name="_Toc461179228"/>
+      <w:bookmarkStart w:id="68" w:name="_Toc157161303"/>
+      <w:bookmarkStart w:id="69" w:name="_Toc165638206"/>
+      <w:bookmarkStart w:id="70" w:name="_Toc188991056"/>
       <w:r>
         <w:lastRenderedPageBreak/>
         <w:t>Conclusioni</w:t>
       </w:r>
-      <w:bookmarkEnd w:id="65"/>
-      <w:bookmarkEnd w:id="66"/>
       <w:bookmarkEnd w:id="67"/>
       <w:bookmarkEnd w:id="68"/>
+      <w:bookmarkEnd w:id="69"/>
+      <w:bookmarkEnd w:id="70"/>
     </w:p>
     <w:p>
       <w:pPr>
@@ -11302,20 +11614,20 @@
           <w:lang w:val="it-CH"/>
         </w:rPr>
       </w:pPr>
-      <w:bookmarkStart w:id="69" w:name="_Toc461179229"/>
-      <w:bookmarkStart w:id="70" w:name="_Toc157161304"/>
-      <w:bookmarkStart w:id="71" w:name="_Toc165638207"/>
-      <w:bookmarkStart w:id="72" w:name="_Toc188991057"/>
+      <w:bookmarkStart w:id="71" w:name="_Toc461179229"/>
+      <w:bookmarkStart w:id="72" w:name="_Toc157161304"/>
+      <w:bookmarkStart w:id="73" w:name="_Toc165638207"/>
+      <w:bookmarkStart w:id="74" w:name="_Toc188991057"/>
       <w:r>
         <w:rPr>
           <w:lang w:val="it-CH"/>
         </w:rPr>
         <w:t>Sviluppi futuri</w:t>
       </w:r>
-      <w:bookmarkEnd w:id="69"/>
-      <w:bookmarkEnd w:id="70"/>
       <w:bookmarkEnd w:id="71"/>
       <w:bookmarkEnd w:id="72"/>
+      <w:bookmarkEnd w:id="73"/>
+      <w:bookmarkEnd w:id="74"/>
     </w:p>
     <w:p>
       <w:pPr>
@@ -11324,10 +11636,10 @@
           <w:lang w:val="it-CH"/>
         </w:rPr>
       </w:pPr>
-      <w:bookmarkStart w:id="73" w:name="_Toc461179230"/>
-      <w:bookmarkStart w:id="74" w:name="_Toc157161305"/>
-      <w:bookmarkStart w:id="75" w:name="_Toc165638208"/>
-      <w:bookmarkStart w:id="76" w:name="_Toc188991058"/>
+      <w:bookmarkStart w:id="75" w:name="_Toc461179230"/>
+      <w:bookmarkStart w:id="76" w:name="_Toc157161305"/>
+      <w:bookmarkStart w:id="77" w:name="_Toc165638208"/>
+      <w:bookmarkStart w:id="78" w:name="_Toc188991058"/>
       <w:r>
         <w:t>Considerazioni</w:t>
       </w:r>
@@ -11337,10 +11649,10 @@
         </w:rPr>
         <w:t xml:space="preserve"> personali</w:t>
       </w:r>
-      <w:bookmarkEnd w:id="73"/>
-      <w:bookmarkEnd w:id="74"/>
       <w:bookmarkEnd w:id="75"/>
       <w:bookmarkEnd w:id="76"/>
+      <w:bookmarkEnd w:id="77"/>
+      <w:bookmarkEnd w:id="78"/>
     </w:p>
     <w:p>
       <w:pPr>
@@ -11364,22 +11676,22 @@
         </w:rPr>
         <w:br w:type="page"/>
       </w:r>
-      <w:bookmarkStart w:id="77" w:name="_Toc461179231"/>
+      <w:bookmarkStart w:id="79" w:name="_Toc461179231"/>
     </w:p>
     <w:p>
       <w:pPr>
         <w:pStyle w:val="Titolo1"/>
         <w:jc w:val="both"/>
       </w:pPr>
-      <w:bookmarkStart w:id="78" w:name="_Toc157161306"/>
-      <w:bookmarkStart w:id="79" w:name="_Toc188991059"/>
+      <w:bookmarkStart w:id="80" w:name="_Toc157161306"/>
+      <w:bookmarkStart w:id="81" w:name="_Toc188991059"/>
       <w:r>
         <w:lastRenderedPageBreak/>
         <w:t>Bibliografia</w:t>
       </w:r>
-      <w:bookmarkEnd w:id="77"/>
-      <w:bookmarkEnd w:id="78"/>
       <w:bookmarkEnd w:id="79"/>
+      <w:bookmarkEnd w:id="80"/>
+      <w:bookmarkEnd w:id="81"/>
     </w:p>
     <w:p>
       <w:pPr>
@@ -11389,19 +11701,19 @@
           <w:lang w:val="it-CH"/>
         </w:rPr>
       </w:pPr>
-      <w:bookmarkStart w:id="80" w:name="_Toc461179234"/>
-      <w:bookmarkStart w:id="81" w:name="_Toc157161309"/>
-      <w:bookmarkStart w:id="82" w:name="_Toc188991060"/>
-      <w:bookmarkStart w:id="83" w:name="_Hlk165622002"/>
+      <w:bookmarkStart w:id="82" w:name="_Toc461179234"/>
+      <w:bookmarkStart w:id="83" w:name="_Toc157161309"/>
+      <w:bookmarkStart w:id="84" w:name="_Toc188991060"/>
+      <w:bookmarkStart w:id="85" w:name="_Hlk165622002"/>
       <w:r>
         <w:rPr>
           <w:lang w:val="it-CH"/>
         </w:rPr>
         <w:t>Sitografia</w:t>
       </w:r>
-      <w:bookmarkEnd w:id="80"/>
-      <w:bookmarkEnd w:id="81"/>
       <w:bookmarkEnd w:id="82"/>
+      <w:bookmarkEnd w:id="83"/>
+      <w:bookmarkEnd w:id="84"/>
     </w:p>
     <w:p>
       <w:pPr>
@@ -11411,7 +11723,7 @@
         </w:numPr>
         <w:jc w:val="both"/>
       </w:pPr>
-      <w:hyperlink r:id="rId27" w:history="1">
+      <w:hyperlink r:id="rId29" w:history="1">
         <w:r>
           <w:rPr>
             <w:rStyle w:val="Collegamentoipertestuale"/>
@@ -11431,7 +11743,7 @@
         </w:numPr>
         <w:jc w:val="both"/>
       </w:pPr>
-      <w:hyperlink r:id="rId28" w:history="1">
+      <w:hyperlink r:id="rId30" w:history="1">
         <w:r>
           <w:rPr>
             <w:rStyle w:val="Collegamentoipertestuale"/>
@@ -11448,7 +11760,7 @@
         </w:numPr>
         <w:jc w:val="both"/>
       </w:pPr>
-      <w:hyperlink r:id="rId29" w:history="1">
+      <w:hyperlink r:id="rId31" w:history="1">
         <w:r>
           <w:rPr>
             <w:rStyle w:val="Collegamentoipertestuale"/>
@@ -11465,7 +11777,7 @@
         </w:numPr>
         <w:jc w:val="both"/>
       </w:pPr>
-      <w:hyperlink r:id="rId30" w:history="1">
+      <w:hyperlink r:id="rId32" w:history="1">
         <w:r>
           <w:rPr>
             <w:rStyle w:val="Collegamentoipertestuale"/>
@@ -11482,7 +11794,7 @@
         </w:numPr>
         <w:jc w:val="both"/>
       </w:pPr>
-      <w:hyperlink r:id="rId31" w:history="1">
+      <w:hyperlink r:id="rId33" w:history="1">
         <w:r>
           <w:rPr>
             <w:rStyle w:val="Collegamentoipertestuale"/>
@@ -11499,7 +11811,7 @@
         </w:numPr>
         <w:jc w:val="both"/>
       </w:pPr>
-      <w:hyperlink r:id="rId32" w:history="1">
+      <w:hyperlink r:id="rId34" w:history="1">
         <w:r>
           <w:rPr>
             <w:rStyle w:val="Collegamentoipertestuale"/>
@@ -11516,7 +11828,7 @@
         </w:numPr>
         <w:jc w:val="both"/>
       </w:pPr>
-      <w:hyperlink r:id="rId33" w:history="1">
+      <w:hyperlink r:id="rId35" w:history="1">
         <w:r>
           <w:rPr>
             <w:rStyle w:val="Collegamentoipertestuale"/>
@@ -11538,7 +11850,7 @@
           <w:u w:val="none"/>
         </w:rPr>
       </w:pPr>
-      <w:hyperlink r:id="rId34" w:history="1">
+      <w:hyperlink r:id="rId36" w:history="1">
         <w:r>
           <w:rPr>
             <w:rStyle w:val="Collegamentoipertestuale"/>
@@ -11555,7 +11867,7 @@
         </w:numPr>
         <w:jc w:val="both"/>
       </w:pPr>
-      <w:hyperlink r:id="rId35" w:history="1">
+      <w:hyperlink r:id="rId37" w:history="1">
         <w:r>
           <w:rPr>
             <w:rStyle w:val="Collegamentoipertestuale"/>
@@ -11574,20 +11886,20 @@
       <w:pPr>
         <w:jc w:val="both"/>
       </w:pPr>
-      <w:bookmarkStart w:id="84" w:name="_Toc461179235"/>
+      <w:bookmarkStart w:id="86" w:name="_Toc461179235"/>
     </w:p>
     <w:p>
       <w:pPr>
         <w:pStyle w:val="Titolo1"/>
         <w:jc w:val="both"/>
       </w:pPr>
-      <w:bookmarkStart w:id="85" w:name="_Toc157161310"/>
-      <w:bookmarkStart w:id="86" w:name="_Toc188991061"/>
+      <w:bookmarkStart w:id="87" w:name="_Toc157161310"/>
+      <w:bookmarkStart w:id="88" w:name="_Toc188991061"/>
       <w:r>
         <w:t>Glossario</w:t>
       </w:r>
-      <w:bookmarkEnd w:id="85"/>
-      <w:bookmarkEnd w:id="86"/>
+      <w:bookmarkEnd w:id="87"/>
+      <w:bookmarkEnd w:id="88"/>
     </w:p>
     <w:tbl>
       <w:tblPr>
@@ -11925,14 +12237,14 @@
         <w:pStyle w:val="Titolo1"/>
         <w:jc w:val="both"/>
       </w:pPr>
-      <w:bookmarkStart w:id="87" w:name="_Toc157161311"/>
-      <w:bookmarkStart w:id="88" w:name="_Toc188991062"/>
+      <w:bookmarkStart w:id="89" w:name="_Toc157161311"/>
+      <w:bookmarkStart w:id="90" w:name="_Toc188991062"/>
       <w:r>
         <w:lastRenderedPageBreak/>
         <w:t>Indice delle figure</w:t>
       </w:r>
-      <w:bookmarkEnd w:id="87"/>
-      <w:bookmarkEnd w:id="88"/>
+      <w:bookmarkEnd w:id="89"/>
+      <w:bookmarkEnd w:id="90"/>
     </w:p>
     <w:p>
       <w:pPr>
@@ -11971,14 +12283,14 @@
         <w:pStyle w:val="Titolo1"/>
         <w:jc w:val="both"/>
       </w:pPr>
-      <w:bookmarkStart w:id="89" w:name="_Toc157161312"/>
-      <w:bookmarkStart w:id="90" w:name="_Toc188991063"/>
+      <w:bookmarkStart w:id="91" w:name="_Toc157161312"/>
+      <w:bookmarkStart w:id="92" w:name="_Toc188991063"/>
       <w:r>
         <w:t>Allegati</w:t>
       </w:r>
-      <w:bookmarkEnd w:id="84"/>
-      <w:bookmarkEnd w:id="89"/>
-      <w:bookmarkEnd w:id="90"/>
+      <w:bookmarkEnd w:id="86"/>
+      <w:bookmarkEnd w:id="91"/>
+      <w:bookmarkEnd w:id="92"/>
     </w:p>
     <w:p>
       <w:pPr>
@@ -12134,12 +12446,7 @@
         <w:jc w:val="both"/>
       </w:pPr>
       <w:r>
-        <w:t>Diagramma E</w:t>
-      </w:r>
-      <w:bookmarkStart w:id="91" w:name="_GoBack"/>
-      <w:bookmarkEnd w:id="91"/>
-      <w:r>
-        <w:t>R</w:t>
+        <w:t>Diagramma ER</w:t>
       </w:r>
     </w:p>
     <w:p>
@@ -12192,7 +12499,7 @@
         <w:t xml:space="preserve">Prodotto </w:t>
       </w:r>
     </w:p>
-    <w:bookmarkEnd w:id="83"/>
+    <w:bookmarkEnd w:id="85"/>
     <w:p>
       <w:pPr>
         <w:jc w:val="both"/>
@@ -12204,8 +12511,8 @@
       </w:pPr>
     </w:p>
     <w:sectPr>
-      <w:headerReference w:type="first" r:id="rId36"/>
-      <w:footerReference w:type="first" r:id="rId37"/>
+      <w:headerReference w:type="first" r:id="rId38"/>
+      <w:footerReference w:type="first" r:id="rId39"/>
       <w:pgSz w:w="11906" w:h="16838"/>
       <w:pgMar w:top="1985" w:right="1134" w:bottom="1418" w:left="1134" w:header="567" w:footer="567" w:gutter="0"/>
       <w:cols w:space="720"/>
@@ -13194,7 +13501,7 @@
         <w:noProof/>
         <w:sz w:val="20"/>
       </w:rPr>
-      <w:t>30.01.2025</w:t>
+      <w:t>31.01.2025</w:t>
     </w:r>
     <w:r>
       <w:rPr>
@@ -13322,7 +13629,7 @@
         <w:noProof/>
         <w:sz w:val="20"/>
       </w:rPr>
-      <w:t>30.01.2025</w:t>
+      <w:t>31.01.2025</w:t>
     </w:r>
     <w:r>
       <w:rPr>
@@ -20700,6 +21007,18 @@
       <w:color w:val="808080"/>
     </w:rPr>
   </w:style>
+  <w:style w:type="character" w:styleId="Collegamentovisitato">
+    <w:name w:val="FollowedHyperlink"/>
+    <w:basedOn w:val="Carpredefinitoparagrafo"/>
+    <w:uiPriority w:val="99"/>
+    <w:semiHidden/>
+    <w:unhideWhenUsed/>
+    <w:rsid w:val="00C731AE"/>
+    <w:rPr>
+      <w:color w:val="954F72" w:themeColor="followedHyperlink"/>
+      <w:u w:val="single"/>
+    </w:rPr>
+  </w:style>
 </w:styles>
 </file>
 
@@ -21239,6 +21558,7 @@
   <w:rsids>
     <w:rsidRoot w:val="006C6BB6"/>
     <w:rsid w:val="0063667E"/>
+    <w:rsid w:val="0067704B"/>
     <w:rsid w:val="006C6BB6"/>
     <w:rsid w:val="007C3C68"/>
     <w:rsid w:val="00A6180C"/>
@@ -22080,7 +22400,7 @@
 </file>
 
 <file path=customXml/itemProps2.xml><?xml version="1.0" encoding="utf-8"?>
-<ds:datastoreItem xmlns:ds="http://schemas.openxmlformats.org/officeDocument/2006/customXml" ds:itemID="{86CD8D47-E794-4373-BC29-3923029E509F}">
+<ds:datastoreItem xmlns:ds="http://schemas.openxmlformats.org/officeDocument/2006/customXml" ds:itemID="{4EF90E9F-1337-4039-B5E9-D3C34D95CC23}">
   <ds:schemaRefs>
     <ds:schemaRef ds:uri="http://schemas.openxmlformats.org/officeDocument/2006/bibliography"/>
   </ds:schemaRefs>

</xml_diff>